<commit_message>
Change my current work from masergy to amerisourcebergen
</commit_message>
<xml_diff>
--- a/Mustafa-K- Alogaidi.docx
+++ b/Mustafa-K- Alogaidi.docx
@@ -2021,17 +2021,19 @@
           <w:sz w:val="20"/>
           <w:szCs w:val="20"/>
         </w:rPr>
-        <w:t xml:space="preserve"> Masergy</w:t>
-      </w:r>
-      <w:r>
-        <w:rPr>
-          <w:rFonts w:asciiTheme="majorHAnsi" w:hAnsiTheme="majorHAnsi" w:cstheme="majorHAnsi"/>
-          <w:b/>
-          <w:sz w:val="20"/>
-          <w:szCs w:val="20"/>
-        </w:rPr>
-        <w:tab/>
-      </w:r>
+        <w:t xml:space="preserve"> </w:t>
+      </w:r>
+      <w:r>
+        <w:rPr>
+          <w:rFonts w:asciiTheme="majorHAnsi" w:hAnsiTheme="majorHAnsi" w:cstheme="majorHAnsi"/>
+          <w:b/>
+          <w:sz w:val="20"/>
+          <w:szCs w:val="20"/>
+        </w:rPr>
+        <w:t>AmerisourceBergen</w:t>
+      </w:r>
+      <w:bookmarkStart w:id="0" w:name="_GoBack"/>
+      <w:bookmarkEnd w:id="0"/>
       <w:r>
         <w:rPr>
           <w:rFonts w:asciiTheme="majorHAnsi" w:hAnsiTheme="majorHAnsi" w:cstheme="majorHAnsi"/>
@@ -2549,8 +2551,6 @@
           <w:szCs w:val="20"/>
         </w:rPr>
       </w:pPr>
-      <w:bookmarkStart w:id="0" w:name="_GoBack"/>
-      <w:bookmarkEnd w:id="0"/>
     </w:p>
     <w:p>
       <w:pPr>
@@ -7747,7 +7747,7 @@
 </file>
 
 <file path=customXml/itemProps1.xml><?xml version="1.0" encoding="utf-8"?>
-<ds:datastoreItem xmlns:ds="http://schemas.openxmlformats.org/officeDocument/2006/customXml" ds:itemID="{92997FBC-598E-44C0-9831-F5B3DAD78111}">
+<ds:datastoreItem xmlns:ds="http://schemas.openxmlformats.org/officeDocument/2006/customXml" ds:itemID="{9ADA5473-6B65-4353-B972-0D864C552128}">
   <ds:schemaRefs>
     <ds:schemaRef ds:uri="http://schemas.openxmlformats.org/officeDocument/2006/bibliography"/>
   </ds:schemaRefs>

</xml_diff>